<commit_message>
AQ - final FP
</commit_message>
<xml_diff>
--- a/Gestion/Rapports de tests/L7_Passe-bande_CCS.docx
+++ b/Gestion/Rapports de tests/L7_Passe-bande_CCS.docx
@@ -55,8 +55,6 @@
             <w:r>
               <w:t>L7</w:t>
             </w:r>
-            <w:bookmarkStart w:id="0" w:name="_GoBack"/>
-            <w:bookmarkEnd w:id="0"/>
           </w:p>
         </w:tc>
         <w:tc>
@@ -113,8 +111,31 @@
           <w:sz w:val="24"/>
           <w:szCs w:val="24"/>
         </w:rPr>
-        <w:t>Entrez la description du test ici</w:t>
+        <w:t xml:space="preserve">Tester </w:t>
       </w:r>
+      <w:r>
+        <w:rPr>
+          <w:sz w:val="24"/>
+          <w:szCs w:val="24"/>
+        </w:rPr>
+        <w:t>le filtre passe-bande sur CCS</w:t>
+      </w:r>
+      <w:r>
+        <w:rPr>
+          <w:sz w:val="24"/>
+          <w:szCs w:val="24"/>
+        </w:rPr>
+        <w:t xml:space="preserve"> pour s’assurer qu’il respecte les spécifications de 20kHz à 40kHz. À noter que ce filtre est une solution préventive au projet, il se peut qu’il ne soit pas nécessaire et que le test ne soit donc pas applicable.</w:t>
+      </w:r>
+    </w:p>
+    <w:p>
+      <w:pPr>
+        <w:ind w:left="360"/>
+        <w:rPr>
+          <w:sz w:val="24"/>
+          <w:szCs w:val="24"/>
+        </w:rPr>
+      </w:pPr>
     </w:p>
     <w:p>
       <w:pPr>
@@ -180,6 +201,13 @@
           <w:szCs w:val="24"/>
         </w:rPr>
         <w:t>Équipement 1 :</w:t>
+      </w:r>
+      <w:r>
+        <w:rPr>
+          <w:sz w:val="24"/>
+          <w:szCs w:val="24"/>
+        </w:rPr>
+        <w:t xml:space="preserve"> Ordinateur avec CCS</w:t>
       </w:r>
     </w:p>
     <w:p>
@@ -398,6 +426,13 @@
                 <w:szCs w:val="24"/>
               </w:rPr>
             </w:pPr>
+            <w:r>
+              <w:rPr>
+                <w:sz w:val="24"/>
+                <w:szCs w:val="24"/>
+              </w:rPr>
+              <w:t>S’assurer que le balayage de fréquences soit bien entre 20kHz et 40kHz.</w:t>
+            </w:r>
           </w:p>
         </w:tc>
         <w:tc>
@@ -413,6 +448,13 @@
                 <w:szCs w:val="24"/>
               </w:rPr>
             </w:pPr>
+            <w:r>
+              <w:rPr>
+                <w:sz w:val="24"/>
+                <w:szCs w:val="24"/>
+              </w:rPr>
+              <w:t>Balayage généré.</w:t>
+            </w:r>
           </w:p>
         </w:tc>
         <w:tc>
@@ -428,6 +470,13 @@
                 <w:szCs w:val="24"/>
               </w:rPr>
             </w:pPr>
+            <w:r>
+              <w:rPr>
+                <w:sz w:val="24"/>
+                <w:szCs w:val="24"/>
+              </w:rPr>
+              <w:t>Doit être entre 20kHz et 40kHz.</w:t>
+            </w:r>
           </w:p>
         </w:tc>
       </w:tr>
@@ -444,27 +493,6 @@
     </w:p>
     <w:p>
       <w:pPr>
-        <w:pStyle w:val="ListParagraph"/>
-        <w:rPr>
-          <w:b/>
-          <w:sz w:val="44"/>
-          <w:szCs w:val="44"/>
-        </w:rPr>
-      </w:pPr>
-    </w:p>
-    <w:p>
-      <w:pPr>
-        <w:pStyle w:val="ListParagraph"/>
-        <w:rPr>
-          <w:b/>
-          <w:sz w:val="44"/>
-          <w:szCs w:val="44"/>
-        </w:rPr>
-      </w:pPr>
-    </w:p>
-    <w:p>
-      <w:pPr>
-        <w:pStyle w:val="ListParagraph"/>
         <w:rPr>
           <w:b/>
           <w:sz w:val="44"/>
@@ -522,7 +550,7 @@
           <w:sz w:val="24"/>
           <w:szCs w:val="24"/>
         </w:rPr>
-        <w:t>Étape 1</w:t>
+        <w:t>Démarrer le programme avec CCS.</w:t>
       </w:r>
     </w:p>
     <w:p>
@@ -542,47 +570,7 @@
           <w:sz w:val="24"/>
           <w:szCs w:val="24"/>
         </w:rPr>
-        <w:t>Étape 2</w:t>
-      </w:r>
-    </w:p>
-    <w:p>
-      <w:pPr>
-        <w:pStyle w:val="ListParagraph"/>
-        <w:numPr>
-          <w:ilvl w:val="0"/>
-          <w:numId w:val="4"/>
-        </w:numPr>
-        <w:rPr>
-          <w:sz w:val="24"/>
-          <w:szCs w:val="24"/>
-        </w:rPr>
-      </w:pPr>
-      <w:r>
-        <w:rPr>
-          <w:sz w:val="24"/>
-          <w:szCs w:val="24"/>
-        </w:rPr>
-        <w:t>Étape 3</w:t>
-      </w:r>
-    </w:p>
-    <w:p>
-      <w:pPr>
-        <w:pStyle w:val="ListParagraph"/>
-        <w:numPr>
-          <w:ilvl w:val="0"/>
-          <w:numId w:val="4"/>
-        </w:numPr>
-        <w:rPr>
-          <w:sz w:val="24"/>
-          <w:szCs w:val="24"/>
-        </w:rPr>
-      </w:pPr>
-      <w:r>
-        <w:rPr>
-          <w:sz w:val="24"/>
-          <w:szCs w:val="24"/>
-        </w:rPr>
-        <w:t>Étape 4</w:t>
+        <w:t>Avec l’oscilloscope, vérifier que les fréquences varient entre 20kHz et 40kHz.</w:t>
       </w:r>
     </w:p>
     <w:p>
@@ -781,6 +769,14 @@
                 <w:szCs w:val="24"/>
               </w:rPr>
             </w:pPr>
+            <w:r>
+              <w:rPr>
+                <w:b/>
+                <w:sz w:val="24"/>
+                <w:szCs w:val="24"/>
+              </w:rPr>
+              <w:t>18-04-2017</w:t>
+            </w:r>
           </w:p>
         </w:tc>
         <w:tc>
@@ -809,6 +805,14 @@
                 <w:szCs w:val="24"/>
               </w:rPr>
             </w:pPr>
+            <w:r>
+              <w:rPr>
+                <w:b/>
+                <w:sz w:val="24"/>
+                <w:szCs w:val="24"/>
+              </w:rPr>
+              <w:t>Non applicable, car le filtre n’a pas été nécessaire à l’application.</w:t>
+            </w:r>
           </w:p>
         </w:tc>
         <w:tc>
@@ -823,6 +827,16 @@
                 <w:szCs w:val="24"/>
               </w:rPr>
             </w:pPr>
+            <w:r>
+              <w:rPr>
+                <w:b/>
+                <w:sz w:val="24"/>
+                <w:szCs w:val="24"/>
+              </w:rPr>
+              <w:t>non</w:t>
+            </w:r>
+            <w:bookmarkStart w:id="0" w:name="_GoBack"/>
+            <w:bookmarkEnd w:id="0"/>
           </w:p>
         </w:tc>
         <w:tc>

</xml_diff>